<commit_message>
Checks the Internet connection
</commit_message>
<xml_diff>
--- a/docs/SBB-App Doku.docx
+++ b/docs/SBB-App Doku.docx
@@ -162,7 +162,6 @@
             <w:dataBinding w:prefixMappings="xmlns:ns0='http://purl.org/dc/elements/1.1/' xmlns:ns1='http://schemas.openxmlformats.org/package/2006/metadata/core-properties' " w:xpath="/ns1:coreProperties[1]/ns0:subject[1]" w:storeItemID="{6C3C8BC8-F283-45AE-878A-BAB7291924A1}"/>
             <w:text/>
           </w:sdtPr>
-          <w:sdtEndPr/>
           <w:sdtContent>
             <w:p>
               <w:pPr>
@@ -293,7 +292,6 @@
                                     <w:calendar w:val="gregorian"/>
                                   </w:date>
                                 </w:sdtPr>
-                                <w:sdtEndPr/>
                                 <w:sdtContent>
                                   <w:p>
                                     <w:pPr>
@@ -340,7 +338,6 @@
                                     <w:dataBinding w:prefixMappings="xmlns:ns0='http://schemas.openxmlformats.org/officeDocument/2006/extended-properties' " w:xpath="/ns0:Properties[1]/ns0:Company[1]" w:storeItemID="{6668398D-A668-4E3E-A5EB-62B293D839F1}"/>
                                     <w:text/>
                                   </w:sdtPr>
-                                  <w:sdtEndPr/>
                                   <w:sdtContent>
                                     <w:r>
                                       <w:rPr>
@@ -371,7 +368,6 @@
                                     <w:dataBinding w:prefixMappings="xmlns:ns0='http://schemas.microsoft.com/office/2006/coverPageProps' " w:xpath="/ns0:CoverPageProperties[1]/ns0:CompanyAddress[1]" w:storeItemID="{55AF091B-3C7A-41E3-B477-F2FDAA23CFDA}"/>
                                     <w:text/>
                                   </w:sdtPr>
-                                  <w:sdtEndPr/>
                                   <w:sdtContent>
                                     <w:r>
                                       <w:rPr>
@@ -430,7 +426,6 @@
                               <w:calendar w:val="gregorian"/>
                             </w:date>
                           </w:sdtPr>
-                          <w:sdtEndPr/>
                           <w:sdtContent>
                             <w:p>
                               <w:pPr>
@@ -477,7 +472,6 @@
                               <w:dataBinding w:prefixMappings="xmlns:ns0='http://schemas.openxmlformats.org/officeDocument/2006/extended-properties' " w:xpath="/ns0:Properties[1]/ns0:Company[1]" w:storeItemID="{6668398D-A668-4E3E-A5EB-62B293D839F1}"/>
                               <w:text/>
                             </w:sdtPr>
-                            <w:sdtEndPr/>
                             <w:sdtContent>
                               <w:r>
                                 <w:rPr>
@@ -508,7 +502,6 @@
                               <w:dataBinding w:prefixMappings="xmlns:ns0='http://schemas.microsoft.com/office/2006/coverPageProps' " w:xpath="/ns0:CoverPageProperties[1]/ns0:CompanyAddress[1]" w:storeItemID="{55AF091B-3C7A-41E3-B477-F2FDAA23CFDA}"/>
                               <w:text/>
                             </w:sdtPr>
-                            <w:sdtEndPr/>
                             <w:sdtContent>
                               <w:r>
                                 <w:rPr>
@@ -2417,11 +2410,16 @@
       <w:r>
         <w:t xml:space="preserve">der nächste Zug </w:t>
       </w:r>
+      <w:proofErr w:type="gramStart"/>
       <w:r>
         <w:t>ab</w:t>
       </w:r>
       <w:r>
-        <w:t xml:space="preserve">fährt. Um das </w:t>
+        <w:t>fährt</w:t>
+      </w:r>
+      <w:proofErr w:type="gramEnd"/>
+      <w:r>
+        <w:t xml:space="preserve">. Um das </w:t>
       </w:r>
       <w:r>
         <w:t>G</w:t>
@@ -2887,7 +2885,13 @@
               <w:t>festlegen</w:t>
             </w:r>
             <w:r>
-              <w:t>, um Verbindungen zu suchen</w:t>
+              <w:t xml:space="preserve"> und Verbindungen suchen</w:t>
+            </w:r>
+            <w:r>
+              <w:t xml:space="preserve">, um </w:t>
+            </w:r>
+            <w:r>
+              <w:t>zu wissen, wann der Zug fährt</w:t>
             </w:r>
             <w:r>
               <w:t>. (Wurde umgesetzt)</w:t>
@@ -2986,7 +2990,15 @@
               <w:t xml:space="preserve"> anzeigen zu lassen</w:t>
             </w:r>
             <w:r>
-              <w:t>. (Wurde umgesetzt)</w:t>
+              <w:t xml:space="preserve">. </w:t>
+            </w:r>
+            <w:proofErr w:type="gramStart"/>
+            <w:r>
+              <w:t>(</w:t>
+            </w:r>
+            <w:proofErr w:type="gramEnd"/>
+            <w:r>
+              <w:t>Wurde umgesetzt)</w:t>
             </w:r>
           </w:p>
           <w:p/>
@@ -3147,6 +3159,7 @@
             <w:r>
               <w:t xml:space="preserve">Ich kann im Programm auf eine Seite gehen, in welcher mein Standort ermittelt wird und alle Stationen angezeigt werden, die sich bei mir </w:t>
             </w:r>
+            <w:proofErr w:type="gramStart"/>
             <w:r>
               <w:t xml:space="preserve">am nächsten </w:t>
             </w:r>
@@ -3156,6 +3169,7 @@
             <w:r>
               <w:t>efinden</w:t>
             </w:r>
+            <w:proofErr w:type="gramEnd"/>
             <w:r>
               <w:t>.</w:t>
             </w:r>
@@ -3504,10 +3518,10 @@
     <w:p>
       <w:r>
         <w:drawing>
-          <wp:inline distT="0" distB="0" distL="0" distR="0" wp14:anchorId="66750C23" wp14:editId="41474385">
-            <wp:extent cx="5760720" cy="2227580"/>
-            <wp:effectExtent l="0" t="0" r="0" b="1270"/>
-            <wp:docPr id="2" name="Grafik 2"/>
+          <wp:inline distT="0" distB="0" distL="0" distR="0" wp14:anchorId="49F6BD9C" wp14:editId="27F86319">
+            <wp:extent cx="6506738" cy="2838091"/>
+            <wp:effectExtent l="0" t="0" r="8890" b="635"/>
+            <wp:docPr id="20" name="Grafik 20"/>
             <wp:cNvGraphicFramePr>
               <a:graphicFrameLocks xmlns:a="http://schemas.openxmlformats.org/drawingml/2006/main" noChangeAspect="1"/>
             </wp:cNvGraphicFramePr>
@@ -3527,7 +3541,7 @@
                   <pic:spPr>
                     <a:xfrm>
                       <a:off x="0" y="0"/>
-                      <a:ext cx="5760720" cy="2227580"/>
+                      <a:ext cx="6513098" cy="2840865"/>
                     </a:xfrm>
                     <a:prstGeom prst="rect">
                       <a:avLst/>
@@ -3552,8 +3566,6 @@
     <w:p/>
     <w:p/>
     <w:p/>
-    <w:p/>
-    <w:p/>
     <w:p>
       <w:pPr>
         <w:pStyle w:val="berschrift2"/>
@@ -3570,6 +3582,9 @@
       <w:bookmarkEnd w:id="17"/>
     </w:p>
     <w:p>
+      <w:pPr>
+        <w:jc w:val="center"/>
+      </w:pPr>
       <w:r>
         <w:drawing>
           <wp:inline distT="0" distB="0" distL="0" distR="0" wp14:anchorId="3805942C" wp14:editId="1EC36E83">
@@ -3610,6 +3625,11 @@
     </w:p>
     <w:p>
       <w:pPr>
+        <w:jc w:val="center"/>
+      </w:pPr>
+    </w:p>
+    <w:p>
+      <w:pPr>
         <w:pStyle w:val="berschrift1"/>
         <w:numPr>
           <w:ilvl w:val="0"/>
@@ -4337,9 +4357,7 @@
       <w:r>
         <w:t>Verbindungen suchen</w:t>
       </w:r>
-      <w:bookmarkStart w:id="25" w:name="_GoBack"/>
       <w:bookmarkEnd w:id="24"/>
-      <w:bookmarkEnd w:id="25"/>
     </w:p>
     <w:tbl>
       <w:tblPr>
@@ -4896,11 +4914,11 @@
           <w:numId w:val="12"/>
         </w:numPr>
       </w:pPr>
-      <w:bookmarkStart w:id="26" w:name="_Toc57809828"/>
+      <w:bookmarkStart w:id="25" w:name="_Toc57809828"/>
       <w:r>
         <w:t>Karte</w:t>
       </w:r>
-      <w:bookmarkEnd w:id="26"/>
+      <w:bookmarkEnd w:id="25"/>
     </w:p>
     <w:tbl>
       <w:tblPr>
@@ -5006,7 +5024,7 @@
               <w:drawing>
                 <wp:inline distT="0" distB="0" distL="0" distR="0" wp14:anchorId="42057575" wp14:editId="6677E3A4">
                   <wp:extent cx="500332" cy="500332"/>
-                  <wp:effectExtent l="0" t="0" r="0" b="0"/>
+                  <wp:effectExtent l="0" t="0" r="0" b="1905"/>
                   <wp:docPr id="12" name="Grafik 12" descr="Anforderungen erfüllt | Recycling Sack"/>
                   <wp:cNvGraphicFramePr>
                     <a:graphicFrameLocks xmlns:a="http://schemas.openxmlformats.org/drawingml/2006/main" noChangeAspect="1"/>
@@ -5021,7 +5039,7 @@
                           </pic:cNvPicPr>
                         </pic:nvPicPr>
                         <pic:blipFill>
-                          <a:blip r:embed="rId15" cstate="print">
+                          <a:blip r:embed="rId16" cstate="print">
                             <a:extLst>
                               <a:ext uri="{28A0092B-C50C-407E-A947-70E740481C1C}">
                                 <a14:useLocalDpi xmlns:a14="http://schemas.microsoft.com/office/drawing/2010/main" val="0"/>
@@ -5036,7 +5054,7 @@
                         <pic:spPr bwMode="auto">
                           <a:xfrm>
                             <a:off x="0" y="0"/>
-                            <a:ext cx="528262" cy="528262"/>
+                            <a:ext cx="500332" cy="500332"/>
                           </a:xfrm>
                           <a:prstGeom prst="rect">
                             <a:avLst/>
@@ -5264,11 +5282,11 @@
           <w:numId w:val="12"/>
         </w:numPr>
       </w:pPr>
-      <w:bookmarkStart w:id="27" w:name="_Toc57809829"/>
+      <w:bookmarkStart w:id="26" w:name="_Toc57809829"/>
       <w:r>
         <w:t>Abfahrtstafel</w:t>
       </w:r>
-      <w:bookmarkEnd w:id="27"/>
+      <w:bookmarkEnd w:id="26"/>
     </w:p>
     <w:tbl>
       <w:tblPr>
@@ -5361,7 +5379,15 @@
               <w:t>er</w:t>
             </w:r>
             <w:r>
-              <w:t xml:space="preserve"> Data Grid View.</w:t>
+              <w:t xml:space="preserve"> Data </w:t>
+            </w:r>
+            <w:proofErr w:type="spellStart"/>
+            <w:r>
+              <w:t>Grid</w:t>
+            </w:r>
+            <w:proofErr w:type="spellEnd"/>
+            <w:r>
+              <w:t xml:space="preserve"> View.</w:t>
             </w:r>
           </w:p>
         </w:tc>
@@ -5629,43 +5655,533 @@
           <w:numId w:val="9"/>
         </w:numPr>
       </w:pPr>
-      <w:bookmarkStart w:id="28" w:name="_Toc57207813"/>
-      <w:bookmarkStart w:id="29" w:name="_Toc57809830"/>
+      <w:bookmarkStart w:id="27" w:name="_Toc57207813"/>
+      <w:bookmarkStart w:id="28" w:name="_Toc57809830"/>
       <w:r>
         <w:t>Installationsanleitung</w:t>
       </w:r>
+      <w:bookmarkEnd w:id="27"/>
       <w:bookmarkEnd w:id="28"/>
+    </w:p>
+    <w:p>
+      <w:r>
+        <w:t>Hier «Weiter» klicken</w:t>
+      </w:r>
+    </w:p>
+    <w:p>
+      <w:r>
+        <w:rPr>
+          <w:noProof/>
+        </w:rPr>
+        <w:lastRenderedPageBreak/>
+        <w:drawing>
+          <wp:inline distT="0" distB="0" distL="0" distR="0">
+            <wp:extent cx="4770120" cy="3916680"/>
+            <wp:effectExtent l="0" t="0" r="0" b="7620"/>
+            <wp:docPr id="21" name="Grafik 21"/>
+            <wp:cNvGraphicFramePr>
+              <a:graphicFrameLocks xmlns:a="http://schemas.openxmlformats.org/drawingml/2006/main" noChangeAspect="1"/>
+            </wp:cNvGraphicFramePr>
+            <a:graphic xmlns:a="http://schemas.openxmlformats.org/drawingml/2006/main">
+              <a:graphicData uri="http://schemas.openxmlformats.org/drawingml/2006/picture">
+                <pic:pic xmlns:pic="http://schemas.openxmlformats.org/drawingml/2006/picture">
+                  <pic:nvPicPr>
+                    <pic:cNvPr id="0" name="Picture 7"/>
+                    <pic:cNvPicPr>
+                      <a:picLocks noChangeAspect="1" noChangeArrowheads="1"/>
+                    </pic:cNvPicPr>
+                  </pic:nvPicPr>
+                  <pic:blipFill>
+                    <a:blip r:embed="rId17">
+                      <a:extLst>
+                        <a:ext uri="{28A0092B-C50C-407E-A947-70E740481C1C}">
+                          <a14:useLocalDpi xmlns:a14="http://schemas.microsoft.com/office/drawing/2010/main" val="0"/>
+                        </a:ext>
+                      </a:extLst>
+                    </a:blip>
+                    <a:srcRect/>
+                    <a:stretch>
+                      <a:fillRect/>
+                    </a:stretch>
+                  </pic:blipFill>
+                  <pic:spPr bwMode="auto">
+                    <a:xfrm>
+                      <a:off x="0" y="0"/>
+                      <a:ext cx="4770120" cy="3916680"/>
+                    </a:xfrm>
+                    <a:prstGeom prst="rect">
+                      <a:avLst/>
+                    </a:prstGeom>
+                    <a:noFill/>
+                    <a:ln>
+                      <a:noFill/>
+                    </a:ln>
+                  </pic:spPr>
+                </pic:pic>
+              </a:graphicData>
+            </a:graphic>
+          </wp:inline>
+        </w:drawing>
+      </w:r>
+    </w:p>
+    <w:p/>
+    <w:p>
+      <w:r>
+        <w:t>Hier auf «Weiter» klicken</w:t>
+      </w:r>
+    </w:p>
+    <w:p>
+      <w:r>
+        <w:rPr>
+          <w:noProof/>
+        </w:rPr>
+        <w:drawing>
+          <wp:inline distT="0" distB="0" distL="0" distR="0">
+            <wp:extent cx="4770120" cy="3916680"/>
+            <wp:effectExtent l="0" t="0" r="0" b="7620"/>
+            <wp:docPr id="22" name="Grafik 22"/>
+            <wp:cNvGraphicFramePr>
+              <a:graphicFrameLocks xmlns:a="http://schemas.openxmlformats.org/drawingml/2006/main" noChangeAspect="1"/>
+            </wp:cNvGraphicFramePr>
+            <a:graphic xmlns:a="http://schemas.openxmlformats.org/drawingml/2006/main">
+              <a:graphicData uri="http://schemas.openxmlformats.org/drawingml/2006/picture">
+                <pic:pic xmlns:pic="http://schemas.openxmlformats.org/drawingml/2006/picture">
+                  <pic:nvPicPr>
+                    <pic:cNvPr id="0" name="Picture 8"/>
+                    <pic:cNvPicPr>
+                      <a:picLocks noChangeAspect="1" noChangeArrowheads="1"/>
+                    </pic:cNvPicPr>
+                  </pic:nvPicPr>
+                  <pic:blipFill>
+                    <a:blip r:embed="rId18">
+                      <a:extLst>
+                        <a:ext uri="{28A0092B-C50C-407E-A947-70E740481C1C}">
+                          <a14:useLocalDpi xmlns:a14="http://schemas.microsoft.com/office/drawing/2010/main" val="0"/>
+                        </a:ext>
+                      </a:extLst>
+                    </a:blip>
+                    <a:srcRect/>
+                    <a:stretch>
+                      <a:fillRect/>
+                    </a:stretch>
+                  </pic:blipFill>
+                  <pic:spPr bwMode="auto">
+                    <a:xfrm>
+                      <a:off x="0" y="0"/>
+                      <a:ext cx="4770120" cy="3916680"/>
+                    </a:xfrm>
+                    <a:prstGeom prst="rect">
+                      <a:avLst/>
+                    </a:prstGeom>
+                    <a:noFill/>
+                    <a:ln>
+                      <a:noFill/>
+                    </a:ln>
+                  </pic:spPr>
+                </pic:pic>
+              </a:graphicData>
+            </a:graphic>
+          </wp:inline>
+        </w:drawing>
+      </w:r>
+    </w:p>
+    <w:p/>
+    <w:p>
+      <w:r>
+        <w:lastRenderedPageBreak/>
+        <w:t>Hier wieder auf «Weiter» klicken. Nun wird die Applikation installiert.</w:t>
+      </w:r>
+    </w:p>
+    <w:p>
+      <w:r>
+        <w:rPr>
+          <w:noProof/>
+        </w:rPr>
+        <w:drawing>
+          <wp:inline distT="0" distB="0" distL="0" distR="0">
+            <wp:extent cx="4770120" cy="3916680"/>
+            <wp:effectExtent l="0" t="0" r="0" b="7620"/>
+            <wp:docPr id="23" name="Grafik 23"/>
+            <wp:cNvGraphicFramePr>
+              <a:graphicFrameLocks xmlns:a="http://schemas.openxmlformats.org/drawingml/2006/main" noChangeAspect="1"/>
+            </wp:cNvGraphicFramePr>
+            <a:graphic xmlns:a="http://schemas.openxmlformats.org/drawingml/2006/main">
+              <a:graphicData uri="http://schemas.openxmlformats.org/drawingml/2006/picture">
+                <pic:pic xmlns:pic="http://schemas.openxmlformats.org/drawingml/2006/picture">
+                  <pic:nvPicPr>
+                    <pic:cNvPr id="0" name="Picture 9"/>
+                    <pic:cNvPicPr>
+                      <a:picLocks noChangeAspect="1" noChangeArrowheads="1"/>
+                    </pic:cNvPicPr>
+                  </pic:nvPicPr>
+                  <pic:blipFill>
+                    <a:blip r:embed="rId19">
+                      <a:extLst>
+                        <a:ext uri="{28A0092B-C50C-407E-A947-70E740481C1C}">
+                          <a14:useLocalDpi xmlns:a14="http://schemas.microsoft.com/office/drawing/2010/main" val="0"/>
+                        </a:ext>
+                      </a:extLst>
+                    </a:blip>
+                    <a:srcRect/>
+                    <a:stretch>
+                      <a:fillRect/>
+                    </a:stretch>
+                  </pic:blipFill>
+                  <pic:spPr bwMode="auto">
+                    <a:xfrm>
+                      <a:off x="0" y="0"/>
+                      <a:ext cx="4770120" cy="3916680"/>
+                    </a:xfrm>
+                    <a:prstGeom prst="rect">
+                      <a:avLst/>
+                    </a:prstGeom>
+                    <a:noFill/>
+                    <a:ln>
+                      <a:noFill/>
+                    </a:ln>
+                  </pic:spPr>
+                </pic:pic>
+              </a:graphicData>
+            </a:graphic>
+          </wp:inline>
+        </w:drawing>
+      </w:r>
+    </w:p>
+    <w:p/>
+    <w:p>
+      <w:r>
+        <w:t>Nachdem die Installation beendet ist, auf «Schliessen» klicken.</w:t>
+      </w:r>
+    </w:p>
+    <w:p>
+      <w:r>
+        <w:rPr>
+          <w:noProof/>
+        </w:rPr>
+        <w:drawing>
+          <wp:inline distT="0" distB="0" distL="0" distR="0">
+            <wp:extent cx="4770120" cy="3916680"/>
+            <wp:effectExtent l="0" t="0" r="0" b="7620"/>
+            <wp:docPr id="24" name="Grafik 24"/>
+            <wp:cNvGraphicFramePr>
+              <a:graphicFrameLocks xmlns:a="http://schemas.openxmlformats.org/drawingml/2006/main" noChangeAspect="1"/>
+            </wp:cNvGraphicFramePr>
+            <a:graphic xmlns:a="http://schemas.openxmlformats.org/drawingml/2006/main">
+              <a:graphicData uri="http://schemas.openxmlformats.org/drawingml/2006/picture">
+                <pic:pic xmlns:pic="http://schemas.openxmlformats.org/drawingml/2006/picture">
+                  <pic:nvPicPr>
+                    <pic:cNvPr id="0" name="Picture 10"/>
+                    <pic:cNvPicPr>
+                      <a:picLocks noChangeAspect="1" noChangeArrowheads="1"/>
+                    </pic:cNvPicPr>
+                  </pic:nvPicPr>
+                  <pic:blipFill>
+                    <a:blip r:embed="rId20">
+                      <a:extLst>
+                        <a:ext uri="{28A0092B-C50C-407E-A947-70E740481C1C}">
+                          <a14:useLocalDpi xmlns:a14="http://schemas.microsoft.com/office/drawing/2010/main" val="0"/>
+                        </a:ext>
+                      </a:extLst>
+                    </a:blip>
+                    <a:srcRect/>
+                    <a:stretch>
+                      <a:fillRect/>
+                    </a:stretch>
+                  </pic:blipFill>
+                  <pic:spPr bwMode="auto">
+                    <a:xfrm>
+                      <a:off x="0" y="0"/>
+                      <a:ext cx="4770120" cy="3916680"/>
+                    </a:xfrm>
+                    <a:prstGeom prst="rect">
+                      <a:avLst/>
+                    </a:prstGeom>
+                    <a:noFill/>
+                    <a:ln>
+                      <a:noFill/>
+                    </a:ln>
+                  </pic:spPr>
+                </pic:pic>
+              </a:graphicData>
+            </a:graphic>
+          </wp:inline>
+        </w:drawing>
+      </w:r>
+    </w:p>
+    <w:p>
+      <w:pPr>
+        <w:rPr>
+          <w:noProof/>
+        </w:rPr>
+      </w:pPr>
+      <w:r>
+        <w:rPr>
+          <w:noProof/>
+        </w:rPr>
+        <w:lastRenderedPageBreak/>
+        <w:t>Nun können sie das installierte Projekt in ihrem Dektop finden!</w:t>
+      </w:r>
+    </w:p>
+    <w:p>
+      <w:r>
+        <w:drawing>
+          <wp:inline distT="0" distB="0" distL="0" distR="0" wp14:anchorId="6E6A8A49" wp14:editId="68E8BC13">
+            <wp:extent cx="838317" cy="733527"/>
+            <wp:effectExtent l="0" t="0" r="0" b="9525"/>
+            <wp:docPr id="26" name="Grafik 26"/>
+            <wp:cNvGraphicFramePr>
+              <a:graphicFrameLocks xmlns:a="http://schemas.openxmlformats.org/drawingml/2006/main" noChangeAspect="1"/>
+            </wp:cNvGraphicFramePr>
+            <a:graphic xmlns:a="http://schemas.openxmlformats.org/drawingml/2006/main">
+              <a:graphicData uri="http://schemas.openxmlformats.org/drawingml/2006/picture">
+                <pic:pic xmlns:pic="http://schemas.openxmlformats.org/drawingml/2006/picture">
+                  <pic:nvPicPr>
+                    <pic:cNvPr id="1" name=""/>
+                    <pic:cNvPicPr/>
+                  </pic:nvPicPr>
+                  <pic:blipFill>
+                    <a:blip r:embed="rId21"/>
+                    <a:stretch>
+                      <a:fillRect/>
+                    </a:stretch>
+                  </pic:blipFill>
+                  <pic:spPr>
+                    <a:xfrm>
+                      <a:off x="0" y="0"/>
+                      <a:ext cx="838317" cy="733527"/>
+                    </a:xfrm>
+                    <a:prstGeom prst="rect">
+                      <a:avLst/>
+                    </a:prstGeom>
+                  </pic:spPr>
+                </pic:pic>
+              </a:graphicData>
+            </a:graphic>
+          </wp:inline>
+        </w:drawing>
+      </w:r>
+    </w:p>
+    <w:p>
+      <w:pPr>
+        <w:pStyle w:val="berschrift1"/>
+        <w:numPr>
+          <w:ilvl w:val="0"/>
+          <w:numId w:val="9"/>
+        </w:numPr>
+      </w:pPr>
+      <w:r>
+        <w:t>Dei</w:t>
+      </w:r>
+      <w:r>
+        <w:t>nstallationsanleitung</w:t>
+      </w:r>
+    </w:p>
+    <w:p>
+      <w:r>
+        <w:t xml:space="preserve">Unter </w:t>
+      </w:r>
+      <w:r>
+        <w:rPr>
+          <w:b/>
+          <w:bCs/>
+        </w:rPr>
+        <w:t>C:\Users\</w:t>
+      </w:r>
+      <w:r>
+        <w:rPr>
+          <w:b/>
+          <w:bCs/>
+        </w:rPr>
+        <w:t>USERNAME</w:t>
+      </w:r>
+      <w:r>
+        <w:rPr>
+          <w:b/>
+          <w:bCs/>
+        </w:rPr>
+        <w:t>\Documents\ÜK - C Sharp\modul-318-student\Setup\</w:t>
+      </w:r>
+      <w:proofErr w:type="spellStart"/>
+      <w:r>
+        <w:rPr>
+          <w:b/>
+          <w:bCs/>
+        </w:rPr>
+        <w:t>Debug</w:t>
+      </w:r>
+      <w:proofErr w:type="spellEnd"/>
+      <w:r>
+        <w:t xml:space="preserve"> das</w:t>
+      </w:r>
+      <w:r>
+        <w:t xml:space="preserve"> </w:t>
+      </w:r>
+      <w:r>
+        <w:rPr>
+          <w:b/>
+          <w:bCs/>
+        </w:rPr>
+        <w:t>Setup.msi</w:t>
+      </w:r>
+      <w:r>
+        <w:rPr>
+          <w:b/>
+          <w:bCs/>
+        </w:rPr>
+        <w:t xml:space="preserve"> </w:t>
+      </w:r>
+      <w:r>
+        <w:t>File öffnen.</w:t>
+      </w:r>
+    </w:p>
+    <w:p>
+      <w:r>
+        <w:drawing>
+          <wp:inline distT="0" distB="0" distL="0" distR="0" wp14:anchorId="38156A09" wp14:editId="7EF16516">
+            <wp:extent cx="5760720" cy="244475"/>
+            <wp:effectExtent l="0" t="0" r="0" b="3175"/>
+            <wp:docPr id="27" name="Grafik 27"/>
+            <wp:cNvGraphicFramePr>
+              <a:graphicFrameLocks xmlns:a="http://schemas.openxmlformats.org/drawingml/2006/main" noChangeAspect="1"/>
+            </wp:cNvGraphicFramePr>
+            <a:graphic xmlns:a="http://schemas.openxmlformats.org/drawingml/2006/main">
+              <a:graphicData uri="http://schemas.openxmlformats.org/drawingml/2006/picture">
+                <pic:pic xmlns:pic="http://schemas.openxmlformats.org/drawingml/2006/picture">
+                  <pic:nvPicPr>
+                    <pic:cNvPr id="1" name=""/>
+                    <pic:cNvPicPr/>
+                  </pic:nvPicPr>
+                  <pic:blipFill>
+                    <a:blip r:embed="rId22"/>
+                    <a:stretch>
+                      <a:fillRect/>
+                    </a:stretch>
+                  </pic:blipFill>
+                  <pic:spPr>
+                    <a:xfrm>
+                      <a:off x="0" y="0"/>
+                      <a:ext cx="5760720" cy="244475"/>
+                    </a:xfrm>
+                    <a:prstGeom prst="rect">
+                      <a:avLst/>
+                    </a:prstGeom>
+                  </pic:spPr>
+                </pic:pic>
+              </a:graphicData>
+            </a:graphic>
+          </wp:inline>
+        </w:drawing>
+      </w:r>
+    </w:p>
+    <w:p/>
+    <w:p>
+      <w:r>
+        <w:t xml:space="preserve">Da sie diese App nicht </w:t>
+      </w:r>
+      <w:r>
+        <w:t>reparieren,</w:t>
+      </w:r>
+      <w:r>
+        <w:t xml:space="preserve"> sondern deinstallieren möchten, wählen sie hier «App Installer entfernen» und dann auf «Fertig stellen» klicken.</w:t>
+      </w:r>
+    </w:p>
+    <w:p>
+      <w:r>
+        <w:drawing>
+          <wp:inline distT="0" distB="0" distL="0" distR="0" wp14:anchorId="34C8A549" wp14:editId="32C403DB">
+            <wp:extent cx="4772691" cy="3915321"/>
+            <wp:effectExtent l="0" t="0" r="8890" b="9525"/>
+            <wp:docPr id="28" name="Grafik 28"/>
+            <wp:cNvGraphicFramePr>
+              <a:graphicFrameLocks xmlns:a="http://schemas.openxmlformats.org/drawingml/2006/main" noChangeAspect="1"/>
+            </wp:cNvGraphicFramePr>
+            <a:graphic xmlns:a="http://schemas.openxmlformats.org/drawingml/2006/main">
+              <a:graphicData uri="http://schemas.openxmlformats.org/drawingml/2006/picture">
+                <pic:pic xmlns:pic="http://schemas.openxmlformats.org/drawingml/2006/picture">
+                  <pic:nvPicPr>
+                    <pic:cNvPr id="1" name=""/>
+                    <pic:cNvPicPr/>
+                  </pic:nvPicPr>
+                  <pic:blipFill>
+                    <a:blip r:embed="rId23"/>
+                    <a:stretch>
+                      <a:fillRect/>
+                    </a:stretch>
+                  </pic:blipFill>
+                  <pic:spPr>
+                    <a:xfrm>
+                      <a:off x="0" y="0"/>
+                      <a:ext cx="4772691" cy="3915321"/>
+                    </a:xfrm>
+                    <a:prstGeom prst="rect">
+                      <a:avLst/>
+                    </a:prstGeom>
+                  </pic:spPr>
+                </pic:pic>
+              </a:graphicData>
+            </a:graphic>
+          </wp:inline>
+        </w:drawing>
+      </w:r>
+    </w:p>
+    <w:p/>
+    <w:p/>
+    <w:p/>
+    <w:p/>
+    <w:p/>
+    <w:p/>
+    <w:p/>
+    <w:p>
+      <w:r>
+        <w:lastRenderedPageBreak/>
+        <w:t>Nun wurde der App Installer erfolgreich entfernt. Hier auf «Schliessen» klicken.</w:t>
+      </w:r>
+    </w:p>
+    <w:p>
+      <w:r>
+        <w:drawing>
+          <wp:inline distT="0" distB="0" distL="0" distR="0" wp14:anchorId="1B10FDFE" wp14:editId="5164D607">
+            <wp:extent cx="4772691" cy="3915321"/>
+            <wp:effectExtent l="0" t="0" r="8890" b="9525"/>
+            <wp:docPr id="29" name="Grafik 29"/>
+            <wp:cNvGraphicFramePr>
+              <a:graphicFrameLocks xmlns:a="http://schemas.openxmlformats.org/drawingml/2006/main" noChangeAspect="1"/>
+            </wp:cNvGraphicFramePr>
+            <a:graphic xmlns:a="http://schemas.openxmlformats.org/drawingml/2006/main">
+              <a:graphicData uri="http://schemas.openxmlformats.org/drawingml/2006/picture">
+                <pic:pic xmlns:pic="http://schemas.openxmlformats.org/drawingml/2006/picture">
+                  <pic:nvPicPr>
+                    <pic:cNvPr id="1" name=""/>
+                    <pic:cNvPicPr/>
+                  </pic:nvPicPr>
+                  <pic:blipFill>
+                    <a:blip r:embed="rId24"/>
+                    <a:stretch>
+                      <a:fillRect/>
+                    </a:stretch>
+                  </pic:blipFill>
+                  <pic:spPr>
+                    <a:xfrm>
+                      <a:off x="0" y="0"/>
+                      <a:ext cx="4772691" cy="3915321"/>
+                    </a:xfrm>
+                    <a:prstGeom prst="rect">
+                      <a:avLst/>
+                    </a:prstGeom>
+                  </pic:spPr>
+                </pic:pic>
+              </a:graphicData>
+            </a:graphic>
+          </wp:inline>
+        </w:drawing>
+      </w:r>
+      <w:bookmarkStart w:id="29" w:name="_GoBack"/>
       <w:bookmarkEnd w:id="29"/>
     </w:p>
-    <w:p>
-      <w:pPr>
-        <w:pStyle w:val="Listenabsatz"/>
-        <w:numPr>
-          <w:ilvl w:val="0"/>
-          <w:numId w:val="2"/>
-        </w:numPr>
-      </w:pPr>
-      <w:r>
-        <w:t>Wie wird die Software installiert? Wie wird die Software deinstalliert?</w:t>
-      </w:r>
-    </w:p>
-    <w:p>
-      <w:pPr>
-        <w:pStyle w:val="Listenabsatz"/>
-        <w:numPr>
-          <w:ilvl w:val="0"/>
-          <w:numId w:val="2"/>
-        </w:numPr>
-      </w:pPr>
-      <w:r>
-        <w:t>Andere spannende Informationen für die Bewertung.</w:t>
-      </w:r>
-    </w:p>
-    <w:p/>
     <w:sectPr>
-      <w:headerReference w:type="default" r:id="rId16"/>
-      <w:footerReference w:type="default" r:id="rId17"/>
-      <w:footerReference w:type="first" r:id="rId18"/>
+      <w:headerReference w:type="default" r:id="rId25"/>
+      <w:footerReference w:type="default" r:id="rId26"/>
+      <w:footerReference w:type="first" r:id="rId27"/>
       <w:pgSz w:w="11906" w:h="16838"/>
       <w:pgMar w:top="1417" w:right="1417" w:bottom="1134" w:left="1417" w:header="708" w:footer="708" w:gutter="0"/>
       <w:pgNumType w:start="0"/>
@@ -6162,6 +6678,95 @@
     </w:lvl>
   </w:abstractNum>
   <w:abstractNum w:abstractNumId="3" w15:restartNumberingAfterBreak="0">
+    <w:nsid w:val="15E65A17"/>
+    <w:multiLevelType w:val="hybridMultilevel"/>
+    <w:tmpl w:val="4A4CB14C"/>
+    <w:lvl w:ilvl="0" w:tplc="0807000F">
+      <w:start w:val="1"/>
+      <w:numFmt w:val="decimal"/>
+      <w:lvlText w:val="%1."/>
+      <w:lvlJc w:val="left"/>
+      <w:pPr>
+        <w:ind w:left="720" w:hanging="360"/>
+      </w:pPr>
+      <w:rPr>
+        <w:rFonts w:hint="default"/>
+      </w:rPr>
+    </w:lvl>
+    <w:lvl w:ilvl="1" w:tplc="08070019" w:tentative="1">
+      <w:start w:val="1"/>
+      <w:numFmt w:val="lowerLetter"/>
+      <w:lvlText w:val="%2."/>
+      <w:lvlJc w:val="left"/>
+      <w:pPr>
+        <w:ind w:left="1440" w:hanging="360"/>
+      </w:pPr>
+    </w:lvl>
+    <w:lvl w:ilvl="2" w:tplc="0807001B" w:tentative="1">
+      <w:start w:val="1"/>
+      <w:numFmt w:val="lowerRoman"/>
+      <w:lvlText w:val="%3."/>
+      <w:lvlJc w:val="right"/>
+      <w:pPr>
+        <w:ind w:left="2160" w:hanging="180"/>
+      </w:pPr>
+    </w:lvl>
+    <w:lvl w:ilvl="3" w:tplc="0807000F" w:tentative="1">
+      <w:start w:val="1"/>
+      <w:numFmt w:val="decimal"/>
+      <w:lvlText w:val="%4."/>
+      <w:lvlJc w:val="left"/>
+      <w:pPr>
+        <w:ind w:left="2880" w:hanging="360"/>
+      </w:pPr>
+    </w:lvl>
+    <w:lvl w:ilvl="4" w:tplc="08070019" w:tentative="1">
+      <w:start w:val="1"/>
+      <w:numFmt w:val="lowerLetter"/>
+      <w:lvlText w:val="%5."/>
+      <w:lvlJc w:val="left"/>
+      <w:pPr>
+        <w:ind w:left="3600" w:hanging="360"/>
+      </w:pPr>
+    </w:lvl>
+    <w:lvl w:ilvl="5" w:tplc="0807001B" w:tentative="1">
+      <w:start w:val="1"/>
+      <w:numFmt w:val="lowerRoman"/>
+      <w:lvlText w:val="%6."/>
+      <w:lvlJc w:val="right"/>
+      <w:pPr>
+        <w:ind w:left="4320" w:hanging="180"/>
+      </w:pPr>
+    </w:lvl>
+    <w:lvl w:ilvl="6" w:tplc="0807000F" w:tentative="1">
+      <w:start w:val="1"/>
+      <w:numFmt w:val="decimal"/>
+      <w:lvlText w:val="%7."/>
+      <w:lvlJc w:val="left"/>
+      <w:pPr>
+        <w:ind w:left="5040" w:hanging="360"/>
+      </w:pPr>
+    </w:lvl>
+    <w:lvl w:ilvl="7" w:tplc="08070019" w:tentative="1">
+      <w:start w:val="1"/>
+      <w:numFmt w:val="lowerLetter"/>
+      <w:lvlText w:val="%8."/>
+      <w:lvlJc w:val="left"/>
+      <w:pPr>
+        <w:ind w:left="5760" w:hanging="360"/>
+      </w:pPr>
+    </w:lvl>
+    <w:lvl w:ilvl="8" w:tplc="0807001B" w:tentative="1">
+      <w:start w:val="1"/>
+      <w:numFmt w:val="lowerRoman"/>
+      <w:lvlText w:val="%9."/>
+      <w:lvlJc w:val="right"/>
+      <w:pPr>
+        <w:ind w:left="6480" w:hanging="180"/>
+      </w:pPr>
+    </w:lvl>
+  </w:abstractNum>
+  <w:abstractNum w:abstractNumId="4" w15:restartNumberingAfterBreak="0">
     <w:nsid w:val="16F279DC"/>
     <w:multiLevelType w:val="hybridMultilevel"/>
     <w:tmpl w:val="19041BC0"/>
@@ -6247,7 +6852,7 @@
       </w:pPr>
     </w:lvl>
   </w:abstractNum>
-  <w:abstractNum w:abstractNumId="4" w15:restartNumberingAfterBreak="0">
+  <w:abstractNum w:abstractNumId="5" w15:restartNumberingAfterBreak="0">
     <w:nsid w:val="23C5747C"/>
     <w:multiLevelType w:val="multilevel"/>
     <w:tmpl w:val="6F4E968A"/>
@@ -6360,7 +6965,7 @@
       </w:rPr>
     </w:lvl>
   </w:abstractNum>
-  <w:abstractNum w:abstractNumId="5" w15:restartNumberingAfterBreak="0">
+  <w:abstractNum w:abstractNumId="6" w15:restartNumberingAfterBreak="0">
     <w:nsid w:val="23DD7F8D"/>
     <w:multiLevelType w:val="hybridMultilevel"/>
     <w:tmpl w:val="1CEA9890"/>
@@ -6473,7 +7078,7 @@
       </w:rPr>
     </w:lvl>
   </w:abstractNum>
-  <w:abstractNum w:abstractNumId="6" w15:restartNumberingAfterBreak="0">
+  <w:abstractNum w:abstractNumId="7" w15:restartNumberingAfterBreak="0">
     <w:nsid w:val="2F021ECA"/>
     <w:multiLevelType w:val="hybridMultilevel"/>
     <w:tmpl w:val="DD2A325C"/>
@@ -6586,7 +7191,7 @@
       </w:rPr>
     </w:lvl>
   </w:abstractNum>
-  <w:abstractNum w:abstractNumId="7" w15:restartNumberingAfterBreak="0">
+  <w:abstractNum w:abstractNumId="8" w15:restartNumberingAfterBreak="0">
     <w:nsid w:val="2F947D42"/>
     <w:multiLevelType w:val="hybridMultilevel"/>
     <w:tmpl w:val="4C4EC17C"/>
@@ -6699,7 +7304,7 @@
       </w:rPr>
     </w:lvl>
   </w:abstractNum>
-  <w:abstractNum w:abstractNumId="8" w15:restartNumberingAfterBreak="0">
+  <w:abstractNum w:abstractNumId="9" w15:restartNumberingAfterBreak="0">
     <w:nsid w:val="30EE672E"/>
     <w:multiLevelType w:val="multilevel"/>
     <w:tmpl w:val="6F4E968A"/>
@@ -6812,7 +7417,7 @@
       </w:rPr>
     </w:lvl>
   </w:abstractNum>
-  <w:abstractNum w:abstractNumId="9" w15:restartNumberingAfterBreak="0">
+  <w:abstractNum w:abstractNumId="10" w15:restartNumberingAfterBreak="0">
     <w:nsid w:val="31F536CD"/>
     <w:multiLevelType w:val="hybridMultilevel"/>
     <w:tmpl w:val="0848012A"/>
@@ -6925,7 +7530,7 @@
       </w:rPr>
     </w:lvl>
   </w:abstractNum>
-  <w:abstractNum w:abstractNumId="10" w15:restartNumberingAfterBreak="0">
+  <w:abstractNum w:abstractNumId="11" w15:restartNumberingAfterBreak="0">
     <w:nsid w:val="521D6F53"/>
     <w:multiLevelType w:val="multilevel"/>
     <w:tmpl w:val="6F4E968A"/>
@@ -7038,7 +7643,7 @@
       </w:rPr>
     </w:lvl>
   </w:abstractNum>
-  <w:abstractNum w:abstractNumId="11" w15:restartNumberingAfterBreak="0">
+  <w:abstractNum w:abstractNumId="12" w15:restartNumberingAfterBreak="0">
     <w:nsid w:val="54870F9D"/>
     <w:multiLevelType w:val="hybridMultilevel"/>
     <w:tmpl w:val="2A9C2AD2"/>
@@ -7151,7 +7756,7 @@
       </w:rPr>
     </w:lvl>
   </w:abstractNum>
-  <w:abstractNum w:abstractNumId="12" w15:restartNumberingAfterBreak="0">
+  <w:abstractNum w:abstractNumId="13" w15:restartNumberingAfterBreak="0">
     <w:nsid w:val="5B1A4B47"/>
     <w:multiLevelType w:val="hybridMultilevel"/>
     <w:tmpl w:val="958A39C8"/>
@@ -7264,7 +7869,7 @@
       </w:rPr>
     </w:lvl>
   </w:abstractNum>
-  <w:abstractNum w:abstractNumId="13" w15:restartNumberingAfterBreak="0">
+  <w:abstractNum w:abstractNumId="14" w15:restartNumberingAfterBreak="0">
     <w:nsid w:val="5D096E74"/>
     <w:multiLevelType w:val="multilevel"/>
     <w:tmpl w:val="6F4E968A"/>
@@ -7377,7 +7982,7 @@
       </w:rPr>
     </w:lvl>
   </w:abstractNum>
-  <w:abstractNum w:abstractNumId="14" w15:restartNumberingAfterBreak="0">
+  <w:abstractNum w:abstractNumId="15" w15:restartNumberingAfterBreak="0">
     <w:nsid w:val="6434698F"/>
     <w:multiLevelType w:val="multilevel"/>
     <w:tmpl w:val="6F4E968A"/>
@@ -7490,7 +8095,7 @@
       </w:rPr>
     </w:lvl>
   </w:abstractNum>
-  <w:abstractNum w:abstractNumId="15" w15:restartNumberingAfterBreak="0">
+  <w:abstractNum w:abstractNumId="16" w15:restartNumberingAfterBreak="0">
     <w:nsid w:val="65721A70"/>
     <w:multiLevelType w:val="multilevel"/>
     <w:tmpl w:val="6F4E968A"/>
@@ -7603,7 +8208,7 @@
       </w:rPr>
     </w:lvl>
   </w:abstractNum>
-  <w:abstractNum w:abstractNumId="16" w15:restartNumberingAfterBreak="0">
+  <w:abstractNum w:abstractNumId="17" w15:restartNumberingAfterBreak="0">
     <w:nsid w:val="6A7C54D1"/>
     <w:multiLevelType w:val="multilevel"/>
     <w:tmpl w:val="6F4E968A"/>
@@ -7716,7 +8321,7 @@
       </w:rPr>
     </w:lvl>
   </w:abstractNum>
-  <w:abstractNum w:abstractNumId="17" w15:restartNumberingAfterBreak="0">
+  <w:abstractNum w:abstractNumId="18" w15:restartNumberingAfterBreak="0">
     <w:nsid w:val="7DD47A95"/>
     <w:multiLevelType w:val="hybridMultilevel"/>
     <w:tmpl w:val="17C0A650"/>
@@ -7829,7 +8434,7 @@
       </w:rPr>
     </w:lvl>
   </w:abstractNum>
-  <w:abstractNum w:abstractNumId="18" w15:restartNumberingAfterBreak="0">
+  <w:abstractNum w:abstractNumId="19" w15:restartNumberingAfterBreak="0">
     <w:nsid w:val="7E457E9F"/>
     <w:multiLevelType w:val="multilevel"/>
     <w:tmpl w:val="6F4E968A"/>
@@ -7943,10 +8548,10 @@
     </w:lvl>
   </w:abstractNum>
   <w:num w:numId="1">
-    <w:abstractNumId w:val="9"/>
+    <w:abstractNumId w:val="10"/>
   </w:num>
   <w:num w:numId="2">
-    <w:abstractNumId w:val="12"/>
+    <w:abstractNumId w:val="13"/>
   </w:num>
   <w:num w:numId="3">
     <w:abstractNumId w:val="2"/>
@@ -7955,49 +8560,52 @@
     <w:abstractNumId w:val="0"/>
   </w:num>
   <w:num w:numId="5">
-    <w:abstractNumId w:val="17"/>
+    <w:abstractNumId w:val="18"/>
   </w:num>
   <w:num w:numId="6">
-    <w:abstractNumId w:val="7"/>
+    <w:abstractNumId w:val="8"/>
   </w:num>
   <w:num w:numId="7">
-    <w:abstractNumId w:val="5"/>
+    <w:abstractNumId w:val="6"/>
   </w:num>
   <w:num w:numId="8">
-    <w:abstractNumId w:val="11"/>
+    <w:abstractNumId w:val="12"/>
   </w:num>
   <w:num w:numId="9">
-    <w:abstractNumId w:val="3"/>
+    <w:abstractNumId w:val="4"/>
   </w:num>
   <w:num w:numId="10">
-    <w:abstractNumId w:val="6"/>
+    <w:abstractNumId w:val="7"/>
   </w:num>
   <w:num w:numId="11">
     <w:abstractNumId w:val="1"/>
   </w:num>
   <w:num w:numId="12">
-    <w:abstractNumId w:val="13"/>
+    <w:abstractNumId w:val="14"/>
   </w:num>
   <w:num w:numId="13">
-    <w:abstractNumId w:val="10"/>
+    <w:abstractNumId w:val="11"/>
   </w:num>
   <w:num w:numId="14">
-    <w:abstractNumId w:val="4"/>
+    <w:abstractNumId w:val="5"/>
   </w:num>
   <w:num w:numId="15">
-    <w:abstractNumId w:val="18"/>
+    <w:abstractNumId w:val="19"/>
   </w:num>
   <w:num w:numId="16">
-    <w:abstractNumId w:val="14"/>
+    <w:abstractNumId w:val="15"/>
   </w:num>
   <w:num w:numId="17">
-    <w:abstractNumId w:val="15"/>
+    <w:abstractNumId w:val="16"/>
   </w:num>
   <w:num w:numId="18">
-    <w:abstractNumId w:val="16"/>
+    <w:abstractNumId w:val="17"/>
   </w:num>
   <w:num w:numId="19">
-    <w:abstractNumId w:val="8"/>
+    <w:abstractNumId w:val="9"/>
+  </w:num>
+  <w:num w:numId="20">
+    <w:abstractNumId w:val="3"/>
   </w:num>
 </w:numbering>
 </file>
@@ -9617,7 +10225,7 @@
 </file>
 
 <file path=customXml/itemProps2.xml><?xml version="1.0" encoding="utf-8"?>
-<ds:datastoreItem xmlns:ds="http://schemas.openxmlformats.org/officeDocument/2006/customXml" ds:itemID="{B1839A2B-0519-44EA-BB11-FDA8B0F79AF6}">
+<ds:datastoreItem xmlns:ds="http://schemas.openxmlformats.org/officeDocument/2006/customXml" ds:itemID="{2463739F-294B-4B8B-AE04-B68B3821B839}">
   <ds:schemaRefs>
     <ds:schemaRef ds:uri="http://schemas.openxmlformats.org/officeDocument/2006/bibliography"/>
   </ds:schemaRefs>

</xml_diff>